<commit_message>
Details: button download, bootstrap div changes, information tables
</commit_message>
<xml_diff>
--- a/documentos TFM/Redacción_segunda_corección_Adrián.docx
+++ b/documentos TFM/Redacción_segunda_corección_Adrián.docx
@@ -1228,7 +1228,14 @@
           <w:rFonts w:ascii="Times New Roman" w:hAnsi="Times New Roman" w:cs="Times New Roman"/>
           <w:i/>
         </w:rPr>
-        <w:t xml:space="preserve">user-friendly </w:t>
+        <w:t>amigable</w:t>
+      </w:r>
+      <w:r>
+        <w:rPr>
+          <w:rFonts w:ascii="Times New Roman" w:hAnsi="Times New Roman" w:cs="Times New Roman"/>
+          <w:i/>
+        </w:rPr>
+        <w:t xml:space="preserve"> </w:t>
       </w:r>
       <w:r>
         <w:rPr>
@@ -3991,7 +3998,19 @@
         <w:rPr>
           <w:rFonts w:ascii="Times New Roman" w:hAnsi="Times New Roman" w:cs="Times New Roman"/>
         </w:rPr>
-        <w:t>Se realiza, por ello, un análisis de necesidades (ver anexo) q</w:t>
+        <w:t>Se realiza, por ello, un análisis de necesidades (ver anexo</w:t>
+      </w:r>
+      <w:r>
+        <w:rPr>
+          <w:rFonts w:ascii="Times New Roman" w:hAnsi="Times New Roman" w:cs="Times New Roman"/>
+        </w:rPr>
+        <w:t xml:space="preserve"> 10.1</w:t>
+      </w:r>
+      <w:r>
+        <w:rPr>
+          <w:rFonts w:ascii="Times New Roman" w:hAnsi="Times New Roman" w:cs="Times New Roman"/>
+        </w:rPr>
+        <w:t>) q</w:t>
       </w:r>
       <w:r>
         <w:rPr>
@@ -5888,7 +5907,7 @@
         <w:rPr>
           <w:rFonts w:ascii="Times New Roman" w:hAnsi="Times New Roman" w:cs="Times New Roman"/>
         </w:rPr>
-        <w:t xml:space="preserve"> </w:t>
+        <w:t xml:space="preserve"> (Ver anexo 10.2)</w:t>
       </w:r>
     </w:p>
     <w:p>
@@ -6062,11 +6081,19 @@
         <w:rPr>
           <w:rFonts w:ascii="Times New Roman" w:hAnsi="Times New Roman" w:cs="Times New Roman"/>
         </w:rPr>
-        <w:t xml:space="preserve">Integración del texto griego con diccionario de léxico </w:t>
-      </w:r>
-      <w:r>
-        <w:rPr>
-          <w:rFonts w:ascii="Helvetica" w:eastAsia="Times New Roman" w:hAnsi="Helvetica" w:cs="Times New Roman"/>
+        <w:t>Integración del texto griego con diccionario de léxico</w:t>
+      </w:r>
+      <w:r>
+        <w:rPr>
+          <w:rFonts w:ascii="Times New Roman" w:hAnsi="Times New Roman" w:cs="Times New Roman"/>
+        </w:rPr>
+        <w:t xml:space="preserve"> </w:t>
+      </w:r>
+      <w:bookmarkStart w:id="0" w:name="_GoBack"/>
+      <w:bookmarkEnd w:id="0"/>
+      <w:r>
+        <w:rPr>
+          <w:rFonts w:ascii="Times New Roman" w:eastAsia="Times New Roman" w:hAnsi="Times New Roman" w:cs="Times New Roman"/>
           <w:color w:val="1E1E1E"/>
         </w:rPr>
         <w:t>ΛΟΓΕΙΟΝ</w:t>
@@ -9310,15 +9337,7 @@
         <w:rPr>
           <w:rFonts w:ascii="Times New Roman" w:hAnsi="Times New Roman" w:cs="Times New Roman"/>
         </w:rPr>
-        <w:t>dos documentos HTML: uno destinado al texto en griego y otro destinado al texto en español. Debido a la fal</w:t>
-      </w:r>
-      <w:bookmarkStart w:id="0" w:name="_GoBack"/>
-      <w:bookmarkEnd w:id="0"/>
-      <w:r>
-        <w:rPr>
-          <w:rFonts w:ascii="Times New Roman" w:hAnsi="Times New Roman" w:cs="Times New Roman"/>
-        </w:rPr>
-        <w:t>ta de conocimientos en este lenguaje de program</w:t>
+        <w:t>dos documentos HTML: uno destinado al texto en griego y otro destinado al texto en español. Debido a la falta de conocimientos en este lenguaje de program</w:t>
       </w:r>
       <w:r>
         <w:rPr>
@@ -21701,7 +21720,7 @@
         <w:rStyle w:val="Nmerodepgina"/>
         <w:noProof/>
       </w:rPr>
-      <w:t>1</w:t>
+      <w:t>19</w:t>
     </w:r>
     <w:r>
       <w:rPr>

</xml_diff>